<commit_message>
Change font and add table header
</commit_message>
<xml_diff>
--- a/cv.docx
+++ b/cv.docx
@@ -88,6 +88,7 @@
                 <w:sz w:val="26"/>
                 <w:szCs w:val="26"/>
                 <w:caps/>
+                <w:rFonts w:ascii="Arial" w:cs="Arial" w:eastAsia="Arial" w:hAnsi="Arial"/>
               </w:rPr>
               <w:t xml:space="preserve">Test Persson</w:t>
             </w:r>
@@ -100,6 +101,7 @@
               <w:rPr>
                 <w:sz w:val="24"/>
                 <w:szCs w:val="24"/>
+                <w:rFonts w:ascii="Arial" w:cs="Arial" w:eastAsia="Arial" w:hAnsi="Arial"/>
               </w:rPr>
               <w:t xml:space="preserve">Developer</w:t>
             </w:r>
@@ -115,6 +117,7 @@
                 <w:sz w:val="18"/>
                 <w:szCs w:val="18"/>
                 <w:caps/>
+                <w:rFonts w:ascii="Arial" w:cs="Arial" w:eastAsia="Arial" w:hAnsi="Arial"/>
               </w:rPr>
               <w:t xml:space="preserve">Profile</w:t>
             </w:r>
@@ -122,11 +125,17 @@
               <w:rPr>
                 <w:sz w:val="18"/>
                 <w:szCs w:val="18"/>
-              </w:rPr>
-            </w:r>
-          </w:p>
-          <w:p>
-            <w:r>
+                <w:rFonts w:ascii="Arial" w:cs="Arial" w:eastAsia="Arial" w:hAnsi="Arial"/>
+              </w:rPr>
+            </w:r>
+          </w:p>
+          <w:p>
+            <w:r>
+              <w:rPr>
+                <w:sz w:val="18"/>
+                <w:szCs w:val="18"/>
+                <w:rFonts w:ascii="Arial" w:cs="Arial" w:eastAsia="Arial" w:hAnsi="Arial"/>
+              </w:rPr>
               <w:t xml:space="preserve">Eat too much then proceed to regurgitate all over living room carpet while humans eat dinner attempt to leap between furniture but woefully miscalibrate and bellyflop onto the floor; whats your problem? i meant to do that now i shall wash myself intently. I vomit in the bed in the middle of the night. Love me! lick the curtain just to be annoying but licks your face or roll on the floor purr said .</w:t>
             </w:r>
           </w:p>
@@ -137,6 +146,11 @@
           </w:p>
           <w:p>
             <w:r>
+              <w:rPr>
+                <w:sz w:val="18"/>
+                <w:szCs w:val="18"/>
+                <w:rFonts w:ascii="Arial" w:cs="Arial" w:eastAsia="Arial" w:hAnsi="Arial"/>
+              </w:rPr>
               <w:t xml:space="preserve">Eat too much then proceed to regurgitate all over living room carpet while humans eat dinner attempt to leap between furniture but woefully miscalibrate and bellyflop onto the floor; whats your problem? i meant to do that now i shall wash myself intently. I vomit in the bed in the middle of the night. Love me! lick the curtain just to be annoying but licks your face or roll on the floor purr said .</w:t>
             </w:r>
           </w:p>
@@ -163,6 +177,7 @@
                 <w:sz w:val="18"/>
                 <w:szCs w:val="18"/>
                 <w:caps/>
+                <w:rFonts w:ascii="Arial" w:cs="Arial" w:eastAsia="Arial" w:hAnsi="Arial"/>
               </w:rPr>
               <w:t xml:space="preserve">Industries</w:t>
             </w:r>
@@ -176,6 +191,11 @@
               </w:numPr>
             </w:pPr>
             <w:r>
+              <w:rPr>
+                <w:sz w:val="18"/>
+                <w:szCs w:val="18"/>
+                <w:rFonts w:ascii="Arial" w:cs="Arial" w:eastAsia="Arial" w:hAnsi="Arial"/>
+              </w:rPr>
               <w:t xml:space="preserve">IT</w:t>
             </w:r>
           </w:p>
@@ -188,6 +208,11 @@
               </w:numPr>
             </w:pPr>
             <w:r>
+              <w:rPr>
+                <w:sz w:val="18"/>
+                <w:szCs w:val="18"/>
+                <w:rFonts w:ascii="Arial" w:cs="Arial" w:eastAsia="Arial" w:hAnsi="Arial"/>
+              </w:rPr>
               <w:t xml:space="preserve">Retail</w:t>
             </w:r>
           </w:p>
@@ -203,6 +228,7 @@
                 <w:sz w:val="18"/>
                 <w:szCs w:val="18"/>
                 <w:caps/>
+                <w:rFonts w:ascii="Arial" w:cs="Arial" w:eastAsia="Arial" w:hAnsi="Arial"/>
               </w:rPr>
               <w:t xml:space="preserve">Skills</w:t>
             </w:r>
@@ -216,6 +242,11 @@
               </w:numPr>
             </w:pPr>
             <w:r>
+              <w:rPr>
+                <w:sz w:val="18"/>
+                <w:szCs w:val="18"/>
+                <w:rFonts w:ascii="Arial" w:cs="Arial" w:eastAsia="Arial" w:hAnsi="Arial"/>
+              </w:rPr>
               <w:t xml:space="preserve">Java</w:t>
             </w:r>
           </w:p>
@@ -228,6 +259,11 @@
               </w:numPr>
             </w:pPr>
             <w:r>
+              <w:rPr>
+                <w:sz w:val="18"/>
+                <w:szCs w:val="18"/>
+                <w:rFonts w:ascii="Arial" w:cs="Arial" w:eastAsia="Arial" w:hAnsi="Arial"/>
+              </w:rPr>
               <w:t xml:space="preserve">Agile</w:t>
             </w:r>
           </w:p>
@@ -243,6 +279,7 @@
                 <w:sz w:val="18"/>
                 <w:szCs w:val="18"/>
                 <w:caps/>
+                <w:rFonts w:ascii="Arial" w:cs="Arial" w:eastAsia="Arial" w:hAnsi="Arial"/>
               </w:rPr>
               <w:t xml:space="preserve">Education</w:t>
             </w:r>
@@ -256,6 +293,11 @@
               </w:numPr>
             </w:pPr>
             <w:r>
+              <w:rPr>
+                <w:sz w:val="18"/>
+                <w:szCs w:val="18"/>
+                <w:rFonts w:ascii="Arial" w:cs="Arial" w:eastAsia="Arial" w:hAnsi="Arial"/>
+              </w:rPr>
               <w:t xml:space="preserve">Bachelor Computer Science, KTH</w:t>
             </w:r>
           </w:p>
@@ -271,6 +313,7 @@
                 <w:sz w:val="18"/>
                 <w:szCs w:val="18"/>
                 <w:caps/>
+                <w:rFonts w:ascii="Arial" w:cs="Arial" w:eastAsia="Arial" w:hAnsi="Arial"/>
               </w:rPr>
               <w:t xml:space="preserve">Languages</w:t>
             </w:r>
@@ -284,6 +327,11 @@
               </w:numPr>
             </w:pPr>
             <w:r>
+              <w:rPr>
+                <w:sz w:val="18"/>
+                <w:szCs w:val="18"/>
+                <w:rFonts w:ascii="Arial" w:cs="Arial" w:eastAsia="Arial" w:hAnsi="Arial"/>
+              </w:rPr>
               <w:t xml:space="preserve">Swedish, Native</w:t>
             </w:r>
           </w:p>
@@ -296,12 +344,22 @@
               </w:numPr>
             </w:pPr>
             <w:r>
+              <w:rPr>
+                <w:sz w:val="18"/>
+                <w:szCs w:val="18"/>
+                <w:rFonts w:ascii="Arial" w:cs="Arial" w:eastAsia="Arial" w:hAnsi="Arial"/>
+              </w:rPr>
               <w:t xml:space="preserve">English, Native</w:t>
             </w:r>
           </w:p>
         </w:tc>
       </w:tr>
     </w:tbl>
+    <w:p>
+      <w:r>
+        <w:t xml:space="preserve"/>
+      </w:r>
+    </w:p>
     <w:p>
       <w:pPr>
         <w:spacing w:before="200" w:after="50"/>
@@ -313,6 +371,7 @@
           <w:sz w:val="18"/>
           <w:szCs w:val="18"/>
           <w:caps/>
+          <w:rFonts w:ascii="Arial" w:cs="Arial" w:eastAsia="Arial" w:hAnsi="Arial"/>
         </w:rPr>
         <w:t xml:space="preserve">Projects</w:t>
       </w:r>
@@ -320,6 +379,7 @@
         <w:rPr>
           <w:sz w:val="18"/>
           <w:szCs w:val="18"/>
+          <w:rFonts w:ascii="Arial" w:cs="Arial" w:eastAsia="Arial" w:hAnsi="Arial"/>
         </w:rPr>
       </w:r>
     </w:p>
@@ -351,6 +411,9 @@
         <w:gridCol w:w="100"/>
       </w:tblGrid>
       <w:tr>
+        <w:trPr>
+          <w:tblHeader w:val="true"/>
+        </w:trPr>
         <w:tc>
           <w:tcPr>
             <w:tcW w:w="30" w:type="pct"/>
@@ -366,6 +429,7 @@
                 <w:sz w:val="18"/>
                 <w:szCs w:val="18"/>
                 <w:caps/>
+                <w:rFonts w:ascii="Arial" w:cs="Arial" w:eastAsia="Arial" w:hAnsi="Arial"/>
               </w:rPr>
               <w:t xml:space="preserve">2015-03-04 - 2017-12-12</w:t>
             </w:r>
@@ -373,6 +437,7 @@
               <w:rPr>
                 <w:sz w:val="18"/>
                 <w:szCs w:val="18"/>
+                <w:rFonts w:ascii="Arial" w:cs="Arial" w:eastAsia="Arial" w:hAnsi="Arial"/>
               </w:rPr>
             </w:r>
           </w:p>
@@ -392,6 +457,7 @@
                 <w:sz w:val="18"/>
                 <w:szCs w:val="18"/>
                 <w:caps/>
+                <w:rFonts w:ascii="Arial" w:cs="Arial" w:eastAsia="Arial" w:hAnsi="Arial"/>
               </w:rPr>
               <w:t xml:space="preserve">Apple</w:t>
             </w:r>
@@ -399,6 +465,7 @@
               <w:rPr>
                 <w:sz w:val="18"/>
                 <w:szCs w:val="18"/>
+                <w:rFonts w:ascii="Arial" w:cs="Arial" w:eastAsia="Arial" w:hAnsi="Arial"/>
               </w:rPr>
             </w:r>
           </w:p>
@@ -426,6 +493,7 @@
                 <w:sz w:val="18"/>
                 <w:szCs w:val="18"/>
                 <w:caps/>
+                <w:rFonts w:ascii="Arial" w:cs="Arial" w:eastAsia="Arial" w:hAnsi="Arial"/>
               </w:rPr>
               <w:t xml:space="preserve">Role: </w:t>
             </w:r>
@@ -433,6 +501,7 @@
               <w:rPr>
                 <w:sz w:val="18"/>
                 <w:szCs w:val="18"/>
+                <w:rFonts w:ascii="Arial" w:cs="Arial" w:eastAsia="Arial" w:hAnsi="Arial"/>
               </w:rPr>
               <w:t xml:space="preserve">Project Manager</w:t>
             </w:r>
@@ -448,6 +517,7 @@
                 <w:sz w:val="18"/>
                 <w:szCs w:val="18"/>
                 <w:caps/>
+                <w:rFonts w:ascii="Arial" w:cs="Arial" w:eastAsia="Arial" w:hAnsi="Arial"/>
               </w:rPr>
               <w:t xml:space="preserve">Project: </w:t>
             </w:r>
@@ -455,6 +525,7 @@
               <w:rPr>
                 <w:sz w:val="18"/>
                 <w:szCs w:val="18"/>
+                <w:rFonts w:ascii="Arial" w:cs="Arial" w:eastAsia="Arial" w:hAnsi="Arial"/>
               </w:rPr>
               <w:t xml:space="preserve">Cat is love, cat is life. Fight an alligator and win sleep on dog bed, force dog to sleep on floor or i rule on my back you rub my tummy i bite you hard. When in doubt, wash floof tum, tickle bum, jellybean footies curly toes, and rub my belly hiss. Meow and walk away enslave the hooman yet pretend not to be evil missing until dinner time, and found somthing move i bite it tail i like cats because they are fat and fluffy or really likes hummus.</w:t>
             </w:r>
@@ -490,6 +561,9 @@
         <w:gridCol w:w="100"/>
       </w:tblGrid>
       <w:tr>
+        <w:trPr>
+          <w:tblHeader w:val="true"/>
+        </w:trPr>
         <w:tc>
           <w:tcPr>
             <w:tcW w:w="30" w:type="pct"/>
@@ -505,6 +579,7 @@
                 <w:sz w:val="18"/>
                 <w:szCs w:val="18"/>
                 <w:caps/>
+                <w:rFonts w:ascii="Arial" w:cs="Arial" w:eastAsia="Arial" w:hAnsi="Arial"/>
               </w:rPr>
               <w:t xml:space="preserve">2015-03-04 - 2017-12-12</w:t>
             </w:r>
@@ -512,6 +587,7 @@
               <w:rPr>
                 <w:sz w:val="18"/>
                 <w:szCs w:val="18"/>
+                <w:rFonts w:ascii="Arial" w:cs="Arial" w:eastAsia="Arial" w:hAnsi="Arial"/>
               </w:rPr>
             </w:r>
           </w:p>
@@ -531,13 +607,15 @@
                 <w:sz w:val="18"/>
                 <w:szCs w:val="18"/>
                 <w:caps/>
-              </w:rPr>
-              <w:t xml:space="preserve">Apple</w:t>
-            </w:r>
-            <w:r>
-              <w:rPr>
-                <w:sz w:val="18"/>
-                <w:szCs w:val="18"/>
+                <w:rFonts w:ascii="Arial" w:cs="Arial" w:eastAsia="Arial" w:hAnsi="Arial"/>
+              </w:rPr>
+              <w:t xml:space="preserve">Google</w:t>
+            </w:r>
+            <w:r>
+              <w:rPr>
+                <w:sz w:val="18"/>
+                <w:szCs w:val="18"/>
+                <w:rFonts w:ascii="Arial" w:cs="Arial" w:eastAsia="Arial" w:hAnsi="Arial"/>
               </w:rPr>
             </w:r>
           </w:p>
@@ -565,6 +643,7 @@
                 <w:sz w:val="18"/>
                 <w:szCs w:val="18"/>
                 <w:caps/>
+                <w:rFonts w:ascii="Arial" w:cs="Arial" w:eastAsia="Arial" w:hAnsi="Arial"/>
               </w:rPr>
               <w:t xml:space="preserve">Role: </w:t>
             </w:r>
@@ -572,6 +651,7 @@
               <w:rPr>
                 <w:sz w:val="18"/>
                 <w:szCs w:val="18"/>
+                <w:rFonts w:ascii="Arial" w:cs="Arial" w:eastAsia="Arial" w:hAnsi="Arial"/>
               </w:rPr>
               <w:t xml:space="preserve">Project Manager</w:t>
             </w:r>
@@ -587,6 +667,7 @@
                 <w:sz w:val="18"/>
                 <w:szCs w:val="18"/>
                 <w:caps/>
+                <w:rFonts w:ascii="Arial" w:cs="Arial" w:eastAsia="Arial" w:hAnsi="Arial"/>
               </w:rPr>
               <w:t xml:space="preserve">Project: </w:t>
             </w:r>
@@ -594,6 +675,7 @@
               <w:rPr>
                 <w:sz w:val="18"/>
                 <w:szCs w:val="18"/>
+                <w:rFonts w:ascii="Arial" w:cs="Arial" w:eastAsia="Arial" w:hAnsi="Arial"/>
               </w:rPr>
             </w:r>
           </w:p>
@@ -635,7 +717,7 @@
         <w:insideH w:val="NONE" w:space="0"/>
         <w:insideV w:val="NONE" w:space="0"/>
       </w:tblBorders>
-      <w:tblW w:type="pct" w:w="30%"/>
+      <w:tblW w:type="pct" w:w="50%"/>
     </w:tblPr>
     <w:tblGrid>
       <w:gridCol w:w="100"/>
@@ -653,6 +735,7 @@
               <w:bCs w:val="true"/>
               <w:sz w:val="18"/>
               <w:szCs w:val="18"/>
+              <w:rFonts w:ascii="Arial" w:cs="Arial" w:eastAsia="Arial" w:hAnsi="Arial"/>
             </w:rPr>
             <w:t xml:space="preserve">bizzcoo AB</w:t>
           </w:r>
@@ -667,6 +750,7 @@
             <w:rPr>
               <w:sz w:val="18"/>
               <w:szCs w:val="18"/>
+              <w:rFonts w:ascii="Arial" w:cs="Arial" w:eastAsia="Arial" w:hAnsi="Arial"/>
             </w:rPr>
             <w:t xml:space="preserve">Regeringsgatan 7</w:t>
           </w:r>
@@ -676,6 +760,7 @@
             <w:rPr>
               <w:sz w:val="18"/>
               <w:szCs w:val="18"/>
+              <w:rFonts w:ascii="Arial" w:cs="Arial" w:eastAsia="Arial" w:hAnsi="Arial"/>
             </w:rPr>
             <w:t xml:space="preserve">123 45</w:t>
           </w:r>
@@ -685,6 +770,7 @@
             <w:rPr>
               <w:sz w:val="18"/>
               <w:szCs w:val="18"/>
+              <w:rFonts w:ascii="Arial" w:cs="Arial" w:eastAsia="Arial" w:hAnsi="Arial"/>
             </w:rPr>
             <w:t xml:space="preserve">Stockholm</w:t>
           </w:r>
@@ -1003,5 +1089,9 @@
     <w:link w:val="FootnoteText"/>
     <w:semiHidden/>
   </w:style>
+  <w:style w:type="character">
+    <w:uiPriority w:val="99"/>
+    <w:unhideWhenUsed/>
+  </w:style>
 </w:styles>
 </file>
</xml_diff>

<commit_message>
Remove first paragraph from experiences
</commit_message>
<xml_diff>
--- a/cv.docx
+++ b/cv.docx
@@ -381,11 +381,6 @@
           <w:szCs w:val="18"/>
           <w:rFonts w:ascii="Arial" w:cs="Arial" w:eastAsia="Arial" w:hAnsi="Arial"/>
         </w:rPr>
-      </w:r>
-    </w:p>
-    <w:p>
-      <w:r>
-        <w:t xml:space="preserve"/>
       </w:r>
     </w:p>
     <w:tbl>
@@ -1089,9 +1084,5 @@
     <w:link w:val="FootnoteText"/>
     <w:semiHidden/>
   </w:style>
-  <w:style w:type="character">
-    <w:uiPriority w:val="99"/>
-    <w:unhideWhenUsed/>
-  </w:style>
 </w:styles>
 </file>
</xml_diff>

<commit_message>
Add table border style to none
</commit_message>
<xml_diff>
--- a/cv.docx
+++ b/cv.docx
@@ -11,11 +11,11 @@
           <w:right w:type="auto" w:w="0"/>
         </w:tblCellMar>
         <w:tblBorders>
-          <w:top w:space="0" w:color="#ffffff"/>
-          <w:left w:space="0" w:color="#ffffff"/>
-          <w:bottom w:space="0" w:color="#ffffff"/>
-          <w:right w:space="0" w:color="#ffffff"/>
-          <w:insideH w:space="0" w:color="#ffffff"/>
+          <w:top w:val="NONE" w:space="0"/>
+          <w:left w:val="NONE" w:space="0"/>
+          <w:bottom w:val="NONE" w:space="0"/>
+          <w:right w:val="NONE" w:space="0"/>
+          <w:insideH w:val="NONE" w:space="0"/>
           <w:insideV w:val="single" w:sz="4" w:space="0" w:color="auto"/>
         </w:tblBorders>
         <w:tblW w:type="pct" w:w="100%"/>

</xml_diff>